<commit_message>
Another useful link added
</commit_message>
<xml_diff>
--- a/Useful Resources/206CDEReallifeproject.docx
+++ b/Useful Resources/206CDEReallifeproject.docx
@@ -116,16 +116,7 @@
           <w:szCs w:val="24"/>
           <w:shd w:val="clear" w:color="auto" w:fill="FAFAFA"/>
         </w:rPr>
-        <w:t xml:space="preserve">Include Youtube API so that we see trailers of </w:t>
-      </w:r>
-      <w:r>
-        <w:rPr>
-          <w:rFonts w:ascii="Times New Roman" w:eastAsia="Times New Roman" w:hAnsi="Times New Roman" w:cs="Times New Roman"/>
-          <w:sz w:val="24"/>
-          <w:szCs w:val="24"/>
-          <w:shd w:val="clear" w:color="auto" w:fill="FAFAFA"/>
-        </w:rPr>
-        <w:t>the games</w:t>
+        <w:t>Include Youtube API so that we see trailers of the games</w:t>
       </w:r>
     </w:p>
     <w:p>
@@ -186,14 +177,7 @@
             <w:color w:val="1155CC"/>
             <w:u w:val="single"/>
           </w:rPr>
-          <w:t>http://www.l</w:t>
-        </w:r>
-        <w:r>
-          <w:rPr>
-            <w:color w:val="1155CC"/>
-            <w:u w:val="single"/>
-          </w:rPr>
-          <w:t>ucidchart.com</w:t>
+          <w:t>http://www.lucidchart.com</w:t>
         </w:r>
       </w:hyperlink>
       <w:r>
@@ -212,19 +196,13 @@
         </w:r>
       </w:hyperlink>
       <w:r>
-        <w:t xml:space="preserve"> (Then request an education license here) (it tak</w:t>
-      </w:r>
-      <w:r>
-        <w:t>es one day to get it, but you can still use the free features of the website which allow you to do storyboards) (This lucidchart is amazing, i am sorry i didn’t show it to you before, a friend of mine explained it to me in more detail today)</w:t>
-      </w:r>
-    </w:p>
-    <w:p/>
-    <w:p>
-      <w:r>
-        <w:t>2. Material D</w:t>
-      </w:r>
-      <w:r>
-        <w:t xml:space="preserve">esign: </w:t>
+        <w:t xml:space="preserve"> (Then request an education license here) (it takes one day to get it, but you can still use the free features of the website which allow you to do storyboards) (This lucidchart is amazing, i am sorry i didn’t show it to you before, a friend of mine explained it to me in more detail today)</w:t>
+      </w:r>
+    </w:p>
+    <w:p/>
+    <w:p>
+      <w:r>
+        <w:t xml:space="preserve">2. Material Design: </w:t>
       </w:r>
     </w:p>
     <w:p>
@@ -238,10 +216,7 @@
         </w:r>
       </w:hyperlink>
       <w:r>
-        <w:t xml:space="preserve"> (Used for GUI, patterns and styles, colours and so on) (Sudip + Taffy, look at this please) (Anybody else is welcome as we</w:t>
-      </w:r>
-      <w:r>
-        <w:t xml:space="preserve">ll :D)  (You have all the resources needed on the left side of the screen) </w:t>
+        <w:t xml:space="preserve"> (Used for GUI, patterns and styles, colours and so on) (Sudip + Taffy, look at this please) (Anybody else is welcome as well :D)  (You have all the resources needed on the left side of the screen) </w:t>
       </w:r>
     </w:p>
     <w:p/>
@@ -285,10 +260,7 @@
         </w:r>
       </w:hyperlink>
       <w:r>
-        <w:t xml:space="preserve"> (tutorial on h</w:t>
-      </w:r>
-      <w:r>
-        <w:t>ow to use parse server with android)</w:t>
+        <w:t xml:space="preserve"> (tutorial on how to use parse server with android)</w:t>
       </w:r>
     </w:p>
     <w:p>
@@ -308,10 +280,7 @@
     <w:p/>
     <w:p>
       <w:r>
-        <w:t xml:space="preserve">4. Android’s way of “Putting it all together”... </w:t>
-      </w:r>
-      <w:r>
-        <w:t xml:space="preserve">(Diagrams and how to match the backend with the frontend) </w:t>
+        <w:t xml:space="preserve">4. Android’s way of “Putting it all together”... (Diagrams and how to match the backend with the frontend) </w:t>
       </w:r>
       <w:hyperlink r:id="rId11">
         <w:r>
@@ -323,10 +292,7 @@
         </w:r>
       </w:hyperlink>
       <w:r>
-        <w:t xml:space="preserve">  (LucidChart can be used to do </w:t>
-      </w:r>
-      <w:r>
-        <w:t xml:space="preserve">all these diagrams that are shown in here, we just need the license) </w:t>
+        <w:t xml:space="preserve">  (LucidChart can be used to do all these diagrams that are shown in here, we just need the license) </w:t>
       </w:r>
     </w:p>
     <w:p/>
@@ -345,10 +311,26 @@
       <w:r>
         <w:t xml:space="preserve"> </w:t>
       </w:r>
+    </w:p>
+    <w:p/>
+    <w:p>
+      <w:r>
+        <w:t xml:space="preserve">6. Parsing a local JSON to android </w:t>
+      </w:r>
+      <w:hyperlink r:id="rId13" w:history="1">
+        <w:r>
+          <w:rPr>
+            <w:rStyle w:val="Hyperlink"/>
+          </w:rPr>
+          <w:t>http://stackoverflow.com/questions/19945411/android-java-how-can-i-parse-a-local-json-file-from-assets-folder-into-a-listvi</w:t>
+        </w:r>
+      </w:hyperlink>
+      <w:r>
+        <w:t xml:space="preserve"> </w:t>
+      </w:r>
       <w:bookmarkStart w:id="0" w:name="_GoBack"/>
       <w:bookmarkEnd w:id="0"/>
     </w:p>
-    <w:p/>
     <w:p/>
     <w:p/>
     <w:p>
@@ -370,7 +352,7 @@
                     <pic:cNvPicPr preferRelativeResize="0"/>
                   </pic:nvPicPr>
                   <pic:blipFill>
-                    <a:blip r:embed="rId13"/>
+                    <a:blip r:embed="rId14"/>
                     <a:srcRect/>
                     <a:stretch>
                       <a:fillRect/>

</xml_diff>